<commit_message>
Marktrecherche bearbeitet und Alleinstellungsmerkmale hinzugefügt
</commit_message>
<xml_diff>
--- a/MS1/workinprogress/Marktrecherche.docx
+++ b/MS1/workinprogress/Marktrecherche.docx
@@ -29,6 +29,10 @@
         </w:rPr>
       </w:pPr>
       <w:r>
+        <w:rPr>
+          <w:sz w:val="24"/>
+          <w:szCs w:val="24"/>
+        </w:rPr>
         <w:t xml:space="preserve">Der Markt für Apps zum Verwalten von Aquarien ist nicht besonders groß. Im Folgenden werden ein paar Anwendungen vorgestellt, die mehr oder weniger Teilfunktionen zur Lösung des Nutzungsproblems zur Verfügung stellen. </w:t>
       </w:r>
     </w:p>
@@ -176,7 +180,14 @@
           <w:sz w:val="24"/>
           <w:szCs w:val="24"/>
         </w:rPr>
-        <w:t>Keine Interaktion mit der Zoohandlung möglich</w:t>
+        <w:t>Keine Interaktion mit der Fach</w:t>
+      </w:r>
+      <w:r>
+        <w:rPr>
+          <w:sz w:val="24"/>
+          <w:szCs w:val="24"/>
+        </w:rPr>
+        <w:t>handlung möglich</w:t>
       </w:r>
       <w:r>
         <w:rPr>
@@ -284,7 +295,7 @@
           <w:sz w:val="24"/>
           <w:szCs w:val="24"/>
         </w:rPr>
-        <w:t xml:space="preserve"> Man bekommt eine Übersicht über verschiedene Fische und Pflanzen. Wenn man zum Beispiel einen Fisch sucht, der zu seinem Aquarium passt, kann man seine Aquarien Daten angeben und dann </w:t>
+        <w:t xml:space="preserve"> Man bekommt eine Übersicht über verschiedene Fische und Pflanzen. Wenn man zum Beispiel einen Fisch </w:t>
       </w:r>
       <w:r>
         <w:rPr>
@@ -292,7 +303,7 @@
           <w:szCs w:val="24"/>
         </w:rPr>
         <w:lastRenderedPageBreak/>
-        <w:t>werden die passenden Fische angezeigt. Man bekommt dann noch Informationen über die Eigenschaften des Fisches, zum Beispiel die maximale Länge, Geschlechtsmerkmale und bevorzugte Temperatur und Wassermenge. Sobald man sein Aquarium angelegt hat, kann man Fische und Pflanzen hinzufügen. Wenn allerdings ein Fisch oder eine Pflanze nicht zum Aquarium oder zu einem bereits hinzugefügten Fisch oder Pflanze passt, wird einem dies direkt angezeigt.</w:t>
+        <w:t>sucht, der zu seinem Aquarium passt, kann man seine Aquarien Daten angeben und dann werden die passenden Fische angezeigt. Man bekommt dann noch Informationen über die Eigenschaften des Fisches, zum Beispiel die maximale Länge, Geschlechtsmerkmale und bevorzugte Temperatur und Wassermenge. Sobald man sein Aquarium angelegt hat, kann man Fische und Pflanzen hinzufügen. Wenn allerdings ein Fisch oder eine Pflanze nicht zum Aquarium oder zu einem bereits hinzugefügten Fisch oder Pflanze passt, wird einem dies direkt angezeigt.</w:t>
       </w:r>
     </w:p>
     <w:p>
@@ -599,6 +610,14 @@
     <w:p>
       <w:pPr>
         <w:rPr>
+          <w:sz w:val="24"/>
+          <w:szCs w:val="24"/>
+        </w:rPr>
+      </w:pPr>
+    </w:p>
+    <w:p>
+      <w:pPr>
+        <w:rPr>
           <w:sz w:val="28"/>
           <w:szCs w:val="28"/>
         </w:rPr>
@@ -608,6 +627,7 @@
           <w:sz w:val="28"/>
           <w:szCs w:val="28"/>
         </w:rPr>
+        <w:lastRenderedPageBreak/>
         <w:t>Stärken:</w:t>
       </w:r>
     </w:p>
@@ -628,7 +648,6 @@
           <w:sz w:val="24"/>
           <w:szCs w:val="24"/>
         </w:rPr>
-        <w:lastRenderedPageBreak/>
         <w:t>Verschiedene Tools für Berechnungen</w:t>
       </w:r>
     </w:p>
@@ -718,7 +737,14 @@
           <w:sz w:val="24"/>
           <w:szCs w:val="24"/>
         </w:rPr>
-        <w:t>Keine Interaktion mit der Zoohandlung möglich, um Wasserwerte einfach von der Zoohandlung übermittelt zu bekommen</w:t>
+        <w:t>Keine Interaktion mit der Fach</w:t>
+      </w:r>
+      <w:r>
+        <w:rPr>
+          <w:sz w:val="24"/>
+          <w:szCs w:val="24"/>
+        </w:rPr>
+        <w:t>handlung möglich, um Wasserwerte einfach von der Zoohandlung übermittelt zu bekommen</w:t>
       </w:r>
     </w:p>
     <w:p>
@@ -785,23 +811,7 @@
           <w:sz w:val="24"/>
           <w:szCs w:val="24"/>
         </w:rPr>
-        <w:t xml:space="preserve">Flowgrow ist eine Webseite mit vielen Informationen und Tools rund um Aquarien. Sie beinhaltet eine große Datenbank mit Wasserpflanzen, Fischen, wirbellosen Tieren und auch Aquarien. Diese Kategorien haben jeweils eine eigene Seite, auf der man zum Beispiel nach bestimmten Namen suchen kann oder auch nach Bewertungen, Beliebtheit, Aktualität und auch einfach nur alphabetisch sortieren kann. In der Übersicht werden </w:t>
-      </w:r>
-      <w:proofErr w:type="gramStart"/>
-      <w:r>
-        <w:rPr>
-          <w:sz w:val="24"/>
-          <w:szCs w:val="24"/>
-        </w:rPr>
-        <w:t>einem dann schon nützliche Infos</w:t>
-      </w:r>
-      <w:proofErr w:type="gramEnd"/>
-      <w:r>
-        <w:rPr>
-          <w:sz w:val="24"/>
-          <w:szCs w:val="24"/>
-        </w:rPr>
-        <w:t xml:space="preserve"> wie zum Beispiel die Wachstum-Geschwindigkeit bei den Wasserpflanzen sowie ein Bild angezeigt. Dann </w:t>
+        <w:t xml:space="preserve">Flowgrow ist eine Webseite mit vielen Informationen und Tools rund um Aquarien. Sie beinhaltet eine große Datenbank mit Wasserpflanzen, Fischen, wirbellosen Tieren und auch Aquarien. Diese Kategorien haben jeweils eine eigene Seite, auf der man zum Beispiel nach bestimmten Namen suchen kann oder auch nach Bewertungen, Beliebtheit, Aktualität und auch einfach nur alphabetisch sortieren kann. In der Übersicht werden einem dann schon nützliche Infos wie zum Beispiel die Wachstum-Geschwindigkeit bei den Wasserpflanzen sowie ein Bild angezeigt. Dann </w:t>
       </w:r>
       <w:r>
         <w:rPr>
@@ -870,7 +880,23 @@
           <w:sz w:val="24"/>
           <w:szCs w:val="24"/>
         </w:rPr>
-        <w:t>Übersichtliche Darstellung der Inhalte sowie einfach Bedienung</w:t>
+        <w:t>Übersichtliche Darstellung der Inhalte sowie einfach</w:t>
+      </w:r>
+      <w:r>
+        <w:rPr>
+          <w:sz w:val="24"/>
+          <w:szCs w:val="24"/>
+        </w:rPr>
+        <w:t>e</w:t>
+      </w:r>
+      <w:bookmarkStart w:id="0" w:name="_GoBack"/>
+      <w:bookmarkEnd w:id="0"/>
+      <w:r>
+        <w:rPr>
+          <w:sz w:val="24"/>
+          <w:szCs w:val="24"/>
+        </w:rPr>
+        <w:t xml:space="preserve"> Bedienung</w:t>
       </w:r>
     </w:p>
     <w:p>
@@ -890,28 +916,7 @@
           <w:sz w:val="24"/>
           <w:szCs w:val="24"/>
         </w:rPr>
-        <w:t>Große Datenbank mit vielen Pflanzen</w:t>
-      </w:r>
-      <w:r>
-        <w:rPr>
-          <w:sz w:val="24"/>
-          <w:szCs w:val="24"/>
-        </w:rPr>
-        <w:t xml:space="preserve">, Fischen, </w:t>
-      </w:r>
-      <w:r>
-        <w:rPr>
-          <w:sz w:val="24"/>
-          <w:szCs w:val="24"/>
-        </w:rPr>
-        <w:t>wirbellosen Tieren</w:t>
-      </w:r>
-      <w:r>
-        <w:rPr>
-          <w:sz w:val="24"/>
-          <w:szCs w:val="24"/>
-        </w:rPr>
-        <w:t xml:space="preserve"> und Aquarien</w:t>
+        <w:t>Große Datenbank mit vielen Pflanzen, Fischen, wirbellosen Tieren und Aquarien</w:t>
       </w:r>
       <w:r>
         <w:rPr>
@@ -1022,8 +1027,6 @@
         </w:rPr>
         <w:t>Seite für mobile Geräte</w:t>
       </w:r>
-      <w:bookmarkStart w:id="0" w:name="_GoBack"/>
-      <w:bookmarkEnd w:id="0"/>
     </w:p>
     <w:p>
       <w:pPr>

</xml_diff>